<commit_message>
Adaug Lab1 (A.23, B.16) VVSS
</commit_message>
<xml_diff>
--- a/Semestrul6/VVSS/L1/P23a.docx
+++ b/Semestrul6/VVSS/L1/P23a.docx
@@ -125,8 +125,6 @@
         </w:rPr>
         <w:t>Specificare</w:t>
       </w:r>
-      <w:bookmarkStart w:id="0" w:name="_GoBack"/>
-      <w:bookmarkEnd w:id="0"/>
     </w:p>
     <w:p>
       <w:pPr>
@@ -1359,7 +1357,27 @@
         <w:rPr>
           <w:lang w:val="ro-RO"/>
         </w:rPr>
-        <w:t>polinom: un șir de numere reale, deține un câmp denumit Lungime egal cu numărul total de elemente conținute.</w:t>
+        <w:t>polinom: un șir de numere reale, deține un câmp den</w:t>
+      </w:r>
+      <w:bookmarkStart w:id="0" w:name="_GoBack"/>
+      <w:r>
+        <w:rPr>
+          <w:lang w:val="ro-RO"/>
+        </w:rPr>
+        <w:t>u</w:t>
+      </w:r>
+      <w:bookmarkEnd w:id="0"/>
+      <w:r>
+        <w:rPr>
+          <w:lang w:val="ro-RO"/>
+        </w:rPr>
+        <w:t>mit Lungime egal cu numărul total de elemente conținute.</w:t>
+      </w:r>
+      <w:r>
+        <w:rPr>
+          <w:lang w:val="ro-RO"/>
+        </w:rPr>
+        <w:tab/>
       </w:r>
     </w:p>
     <w:p>
@@ -5319,6 +5337,36 @@
       <w:color w:val="808080"/>
     </w:rPr>
   </w:style>
+  <w:style w:type="paragraph" w:styleId="BalloonText">
+    <w:name w:val="Balloon Text"/>
+    <w:basedOn w:val="Normal"/>
+    <w:link w:val="BalloonTextChar"/>
+    <w:uiPriority w:val="99"/>
+    <w:semiHidden/>
+    <w:unhideWhenUsed/>
+    <w:rsid w:val="00F2004D"/>
+    <w:pPr>
+      <w:spacing w:after="0" w:line="240" w:lineRule="auto"/>
+    </w:pPr>
+    <w:rPr>
+      <w:rFonts w:ascii="Segoe UI" w:hAnsi="Segoe UI" w:cs="Segoe UI"/>
+      <w:sz w:val="18"/>
+      <w:szCs w:val="18"/>
+    </w:rPr>
+  </w:style>
+  <w:style w:type="character" w:customStyle="1" w:styleId="BalloonTextChar">
+    <w:name w:val="Balloon Text Char"/>
+    <w:basedOn w:val="DefaultParagraphFont"/>
+    <w:link w:val="BalloonText"/>
+    <w:uiPriority w:val="99"/>
+    <w:semiHidden/>
+    <w:rsid w:val="00F2004D"/>
+    <w:rPr>
+      <w:rFonts w:ascii="Segoe UI" w:hAnsi="Segoe UI" w:cs="Segoe UI"/>
+      <w:sz w:val="18"/>
+      <w:szCs w:val="18"/>
+    </w:rPr>
+  </w:style>
 </w:styles>
 </file>
 
@@ -5370,6 +5418,13 @@
     <w:pitch w:val="variable"/>
     <w:sig w:usb0="A00002EF" w:usb1="4000207B" w:usb2="00000000" w:usb3="00000000" w:csb0="0000019F" w:csb1="00000000"/>
   </w:font>
+  <w:font w:name="Segoe UI">
+    <w:panose1 w:val="020B0502040204020203"/>
+    <w:charset w:val="00"/>
+    <w:family w:val="swiss"/>
+    <w:pitch w:val="variable"/>
+    <w:sig w:usb0="E4002EFF" w:usb1="C000E47F" w:usb2="00000009" w:usb3="00000000" w:csb0="000001FF" w:csb1="00000000"/>
+  </w:font>
   <w:font w:name="Cambria Math">
     <w:panose1 w:val="02040503050406030204"/>
     <w:charset w:val="00"/>
@@ -5396,7 +5451,7 @@
   <w:rsids>
     <w:rsidRoot w:val="002726C1"/>
     <w:rsid w:val="002726C1"/>
-    <w:rsid w:val="00F938CD"/>
+    <w:rsid w:val="00FB236F"/>
   </w:rsids>
   <m:mathPr>
     <m:mathFont m:val="Cambria Math"/>
@@ -6134,7 +6189,7 @@
 </file>
 
 <file path=customXml/itemProps1.xml><?xml version="1.0" encoding="utf-8"?>
-<ds:datastoreItem xmlns:ds="http://schemas.openxmlformats.org/officeDocument/2006/customXml" ds:itemID="{BF302906-0C22-4BD2-BBF4-B49C8C236746}">
+<ds:datastoreItem xmlns:ds="http://schemas.openxmlformats.org/officeDocument/2006/customXml" ds:itemID="{A6525EB4-C4C9-4BB3-8762-6194BFDC382B}">
   <ds:schemaRefs>
     <ds:schemaRef ds:uri="http://schemas.openxmlformats.org/officeDocument/2006/bibliography"/>
   </ds:schemaRefs>

</xml_diff>